<commit_message>
cooking recipe for supercomputers
</commit_message>
<xml_diff>
--- a/exercise/05_supercomputers.docx
+++ b/exercise/05_supercomputers.docx
@@ -74,7 +74,6 @@
         </w:rPr>
         <w:t xml:space="preserve">For this exercise, we will use </w:t>
       </w:r>
-      <w:proofErr w:type="spellStart"/>
       <w:r>
         <w:rPr>
           <w:lang w:val="en-US"/>
@@ -85,14 +84,7 @@
         <w:rPr>
           <w:lang w:val="en-US"/>
         </w:rPr>
-        <w:t>nellius</w:t>
-      </w:r>
-      <w:proofErr w:type="spellEnd"/>
-      <w:r>
-        <w:rPr>
-          <w:lang w:val="en-US"/>
-        </w:rPr>
-        <w:t xml:space="preserve"> as our supercomputer. </w:t>
+        <w:t xml:space="preserve">nellius as our supercomputer. </w:t>
       </w:r>
       <w:r>
         <w:rPr>
@@ -104,21 +96,7 @@
         <w:rPr>
           <w:lang w:val="en-US"/>
         </w:rPr>
-        <w:t xml:space="preserve"> not have a </w:t>
-      </w:r>
-      <w:proofErr w:type="spellStart"/>
-      <w:r>
-        <w:rPr>
-          <w:lang w:val="en-US"/>
-        </w:rPr>
-        <w:t>Snellius</w:t>
-      </w:r>
-      <w:proofErr w:type="spellEnd"/>
-      <w:r>
-        <w:rPr>
-          <w:lang w:val="en-US"/>
-        </w:rPr>
-        <w:t xml:space="preserve"> account. If this is the case, please join </w:t>
+        <w:t xml:space="preserve"> not have a Snellius account. If this is the case, please join </w:t>
       </w:r>
       <w:r>
         <w:rPr>
@@ -155,16 +133,8 @@
         <w:rPr>
           <w:lang w:val="en-US"/>
         </w:rPr>
-        <w:t xml:space="preserve">Please login to </w:t>
-      </w:r>
-      <w:proofErr w:type="spellStart"/>
-      <w:r>
-        <w:rPr>
-          <w:lang w:val="en-US"/>
-        </w:rPr>
-        <w:t>Snellius</w:t>
-      </w:r>
-      <w:proofErr w:type="spellEnd"/>
+        <w:t>Please login to Snellius</w:t>
+      </w:r>
       <w:r>
         <w:rPr>
           <w:lang w:val="en-US"/>
@@ -210,21 +180,12 @@
         </w:rPr>
         <w:t xml:space="preserve"> </w:t>
       </w:r>
-      <w:proofErr w:type="spellStart"/>
-      <w:r>
-        <w:rPr>
-          <w:rFonts w:ascii="Courier (W1)" w:hAnsi="Courier (W1)"/>
-          <w:lang w:val="en-US"/>
-        </w:rPr>
-        <w:t>ssh</w:t>
-      </w:r>
-      <w:proofErr w:type="spellEnd"/>
-      <w:r>
-        <w:rPr>
-          <w:rFonts w:ascii="Courier (W1)" w:hAnsi="Courier (W1)"/>
-          <w:lang w:val="en-US"/>
-        </w:rPr>
-        <w:t xml:space="preserve"> -X</w:t>
+      <w:r>
+        <w:rPr>
+          <w:rFonts w:ascii="Courier (W1)" w:hAnsi="Courier (W1)"/>
+          <w:lang w:val="en-US"/>
+        </w:rPr>
+        <w:t>ssh -X</w:t>
       </w:r>
       <w:r>
         <w:rPr>
@@ -282,21 +243,7 @@
         <w:rPr>
           <w:lang w:val="en-US"/>
         </w:rPr>
-        <w:t>Please also type “</w:t>
-      </w:r>
-      <w:proofErr w:type="spellStart"/>
-      <w:r>
-        <w:rPr>
-          <w:lang w:val="en-US"/>
-        </w:rPr>
-        <w:t>sview</w:t>
-      </w:r>
-      <w:proofErr w:type="spellEnd"/>
-      <w:r>
-        <w:rPr>
-          <w:lang w:val="en-US"/>
-        </w:rPr>
-        <w:t>”</w:t>
+        <w:t>Please also type “sview”</w:t>
       </w:r>
       <w:r>
         <w:rPr>
@@ -330,6 +277,7 @@
       </w:pPr>
       <w:r>
         <w:rPr>
+          <w:noProof/>
           <w:lang w:val="en-US"/>
         </w:rPr>
         <w:drawing>
@@ -456,21 +404,7 @@
         <w:rPr>
           <w:lang w:val="en-US"/>
         </w:rPr>
-        <w:t xml:space="preserve">These login nodes are used by all </w:t>
-      </w:r>
-      <w:proofErr w:type="spellStart"/>
-      <w:r>
-        <w:rPr>
-          <w:lang w:val="en-US"/>
-        </w:rPr>
-        <w:t>cartesius</w:t>
-      </w:r>
-      <w:proofErr w:type="spellEnd"/>
-      <w:r>
-        <w:rPr>
-          <w:lang w:val="en-US"/>
-        </w:rPr>
-        <w:t xml:space="preserve"> users (so don’t</w:t>
+        <w:t>These login nodes are used by all cartesius users (so don’t</w:t>
       </w:r>
       <w:r>
         <w:rPr>
@@ -532,21 +466,7 @@
         <w:rPr>
           <w:lang w:val="en-US"/>
         </w:rPr>
-        <w:t xml:space="preserve">that are available for </w:t>
-      </w:r>
-      <w:proofErr w:type="spellStart"/>
-      <w:r>
-        <w:rPr>
-          <w:lang w:val="en-US"/>
-        </w:rPr>
-        <w:t>Snellius</w:t>
-      </w:r>
-      <w:proofErr w:type="spellEnd"/>
-      <w:r>
-        <w:rPr>
-          <w:lang w:val="en-US"/>
-        </w:rPr>
-        <w:t xml:space="preserve"> only)</w:t>
+        <w:t>that are available for Snellius only)</w:t>
       </w:r>
       <w:r>
         <w:rPr>
@@ -592,17 +512,8 @@
           <w:rFonts w:ascii="Courier (W1)" w:hAnsi="Courier (W1)"/>
           <w:lang w:val="en-US"/>
         </w:rPr>
-        <w:t xml:space="preserve">, </w:t>
-      </w:r>
-      <w:proofErr w:type="spellStart"/>
-      <w:r>
-        <w:rPr>
-          <w:rFonts w:ascii="Courier (W1)" w:hAnsi="Courier (W1)"/>
-          <w:lang w:val="en-US"/>
-        </w:rPr>
-        <w:t>etc</w:t>
-      </w:r>
-      <w:proofErr w:type="spellEnd"/>
+        <w:t>, etc</w:t>
+      </w:r>
     </w:p>
     <w:p>
       <w:pPr>
@@ -625,17 +536,8 @@
           <w:rFonts w:ascii="Courier (W1)" w:hAnsi="Courier (W1)"/>
           <w:lang w:val="en-US"/>
         </w:rPr>
-        <w:t xml:space="preserve"> </w:t>
-      </w:r>
-      <w:proofErr w:type="spellStart"/>
-      <w:r>
-        <w:rPr>
-          <w:rFonts w:ascii="Courier (W1)" w:hAnsi="Courier (W1)"/>
-          <w:lang w:val="en-US"/>
-        </w:rPr>
-        <w:t>accinfo</w:t>
-      </w:r>
-      <w:proofErr w:type="spellEnd"/>
+        <w:t xml:space="preserve"> accinfo</w:t>
+      </w:r>
     </w:p>
     <w:p>
       <w:pPr>
@@ -871,21 +773,7 @@
         <w:rPr>
           <w:lang w:val="en-US"/>
         </w:rPr>
-        <w:t>/home/</w:t>
-      </w:r>
-      <w:proofErr w:type="spellStart"/>
-      <w:r>
-        <w:rPr>
-          <w:lang w:val="en-US"/>
-        </w:rPr>
-        <w:t>edwin</w:t>
-      </w:r>
-      <w:proofErr w:type="spellEnd"/>
-      <w:r>
-        <w:rPr>
-          <w:lang w:val="en-US"/>
-        </w:rPr>
-        <w:t>/jobs/example</w:t>
+        <w:t>/home/edwin/jobs/example</w:t>
       </w:r>
       <w:r>
         <w:rPr>
@@ -897,21 +785,7 @@
         <w:rPr>
           <w:lang w:val="en-US"/>
         </w:rPr>
-        <w:t xml:space="preserve">. Please copy it to your directory and open it using </w:t>
-      </w:r>
-      <w:proofErr w:type="spellStart"/>
-      <w:r>
-        <w:rPr>
-          <w:lang w:val="en-US"/>
-        </w:rPr>
-        <w:t>geany</w:t>
-      </w:r>
-      <w:proofErr w:type="spellEnd"/>
-      <w:r>
-        <w:rPr>
-          <w:lang w:val="en-US"/>
-        </w:rPr>
-        <w:t xml:space="preserve">. Edwin will explain the content. </w:t>
+        <w:t xml:space="preserve">. Please copy it to your directory and open it using geany. Edwin will explain the content. </w:t>
       </w:r>
     </w:p>
     <w:p>
@@ -977,7 +851,6 @@
         </w:rPr>
         <w:t xml:space="preserve">$ </w:t>
       </w:r>
-      <w:proofErr w:type="spellStart"/>
       <w:r>
         <w:rPr>
           <w:rFonts w:ascii="Courier (W1)" w:hAnsi="Courier (W1)"/>
@@ -985,49 +858,23 @@
         </w:rPr>
         <w:t>pwd</w:t>
       </w:r>
-      <w:proofErr w:type="spellEnd"/>
-    </w:p>
-    <w:p>
-      <w:pPr>
-        <w:pStyle w:val="ListParagraph"/>
-        <w:ind w:right="-330"/>
-        <w:rPr>
-          <w:rFonts w:ascii="Courier (W1)" w:hAnsi="Courier (W1)"/>
-          <w:lang w:val="en-US"/>
-        </w:rPr>
-      </w:pPr>
-      <w:r>
-        <w:rPr>
-          <w:rFonts w:ascii="Courier (W1)" w:hAnsi="Courier (W1)"/>
-          <w:lang w:val="en-US"/>
-        </w:rPr>
-        <w:t>/home/</w:t>
-      </w:r>
-      <w:proofErr w:type="spellStart"/>
-      <w:r>
-        <w:rPr>
-          <w:rFonts w:ascii="Courier (W1)" w:hAnsi="Courier (W1)"/>
-          <w:lang w:val="en-US"/>
-        </w:rPr>
-        <w:t>edwinmod</w:t>
-      </w:r>
-      <w:proofErr w:type="spellEnd"/>
-      <w:r>
-        <w:rPr>
-          <w:rFonts w:ascii="Courier (W1)" w:hAnsi="Courier (W1)"/>
-          <w:lang w:val="en-US"/>
-        </w:rPr>
-        <w:t>/</w:t>
-      </w:r>
-      <w:proofErr w:type="spellStart"/>
-      <w:r>
-        <w:rPr>
-          <w:rFonts w:ascii="Courier (W1)" w:hAnsi="Courier (W1)"/>
-          <w:lang w:val="en-US"/>
-        </w:rPr>
-        <w:t>tmp</w:t>
-      </w:r>
-      <w:proofErr w:type="spellEnd"/>
+    </w:p>
+    <w:p>
+      <w:pPr>
+        <w:pStyle w:val="ListParagraph"/>
+        <w:ind w:right="-330"/>
+        <w:rPr>
+          <w:rFonts w:ascii="Courier (W1)" w:hAnsi="Courier (W1)"/>
+          <w:lang w:val="en-US"/>
+        </w:rPr>
+      </w:pPr>
+      <w:r>
+        <w:rPr>
+          <w:rFonts w:ascii="Courier (W1)" w:hAnsi="Courier (W1)"/>
+          <w:lang w:val="en-US"/>
+        </w:rPr>
+        <w:t>/home/edwinmod/tmp</w:t>
+      </w:r>
     </w:p>
     <w:p>
       <w:pPr>
@@ -1060,49 +907,24 @@
           <w:rFonts w:ascii="Courier (W1)" w:hAnsi="Courier (W1)"/>
           <w:lang w:val="en-US"/>
         </w:rPr>
-        <w:t xml:space="preserve"># open it using </w:t>
-      </w:r>
-      <w:proofErr w:type="spellStart"/>
-      <w:r>
-        <w:rPr>
-          <w:rFonts w:ascii="Courier (W1)" w:hAnsi="Courier (W1)"/>
-          <w:lang w:val="en-US"/>
-        </w:rPr>
-        <w:t>geany</w:t>
-      </w:r>
-      <w:proofErr w:type="spellEnd"/>
-    </w:p>
-    <w:p>
-      <w:pPr>
-        <w:pStyle w:val="ListParagraph"/>
-        <w:ind w:right="-330"/>
-        <w:rPr>
-          <w:rFonts w:ascii="Courier (W1)" w:hAnsi="Courier (W1)"/>
-          <w:lang w:val="en-US"/>
-        </w:rPr>
-      </w:pPr>
-      <w:r>
-        <w:rPr>
-          <w:rFonts w:ascii="Courier (W1)" w:hAnsi="Courier (W1)"/>
-          <w:lang w:val="en-US"/>
-        </w:rPr>
-        <w:t xml:space="preserve">$ </w:t>
-      </w:r>
-      <w:proofErr w:type="spellStart"/>
-      <w:r>
-        <w:rPr>
-          <w:rFonts w:ascii="Courier (W1)" w:hAnsi="Courier (W1)"/>
-          <w:lang w:val="en-US"/>
-        </w:rPr>
-        <w:t>geany</w:t>
-      </w:r>
-      <w:proofErr w:type="spellEnd"/>
-      <w:r>
-        <w:rPr>
-          <w:rFonts w:ascii="Courier (W1)" w:hAnsi="Courier (W1)"/>
-          <w:lang w:val="en-US"/>
-        </w:rPr>
-        <w:t xml:space="preserve"> </w:t>
+        <w:t># open it using geany</w:t>
+      </w:r>
+    </w:p>
+    <w:p>
+      <w:pPr>
+        <w:pStyle w:val="ListParagraph"/>
+        <w:ind w:right="-330"/>
+        <w:rPr>
+          <w:rFonts w:ascii="Courier (W1)" w:hAnsi="Courier (W1)"/>
+          <w:lang w:val="en-US"/>
+        </w:rPr>
+      </w:pPr>
+      <w:r>
+        <w:rPr>
+          <w:rFonts w:ascii="Courier (W1)" w:hAnsi="Courier (W1)"/>
+          <w:lang w:val="en-US"/>
+        </w:rPr>
+        <w:t xml:space="preserve">$ geany </w:t>
       </w:r>
       <w:r>
         <w:rPr>
@@ -1134,6 +956,7 @@
       <w:r>
         <w:rPr>
           <w:rFonts w:ascii="Courier (W1)" w:hAnsi="Courier (W1)"/>
+          <w:noProof/>
           <w:lang w:val="en-US"/>
         </w:rPr>
         <w:drawing>
@@ -1200,13 +1023,7 @@
           <w:lang w:val="en-US"/>
         </w:rPr>
         <w:lastRenderedPageBreak/>
-        <w:t>Please submit the</w:t>
-      </w:r>
-      <w:r>
-        <w:rPr>
-          <w:lang w:val="en-US"/>
-        </w:rPr>
-        <w:t xml:space="preserve"> “</w:t>
+        <w:t>Please submit the “</w:t>
       </w:r>
       <w:r>
         <w:rPr>
@@ -1224,21 +1041,7 @@
         <w:rPr>
           <w:lang w:val="en-US"/>
         </w:rPr>
-        <w:t xml:space="preserve">job using the following </w:t>
-      </w:r>
-      <w:proofErr w:type="spellStart"/>
-      <w:r>
-        <w:rPr>
-          <w:lang w:val="en-US"/>
-        </w:rPr>
-        <w:t>sbatch</w:t>
-      </w:r>
-      <w:proofErr w:type="spellEnd"/>
-      <w:r>
-        <w:rPr>
-          <w:lang w:val="en-US"/>
-        </w:rPr>
-        <w:t xml:space="preserve"> command</w:t>
+        <w:t>job using the following sbatch command</w:t>
       </w:r>
       <w:r>
         <w:rPr>
@@ -1271,75 +1074,41 @@
           <w:rFonts w:ascii="Courier (W1)" w:hAnsi="Courier (W1)"/>
           <w:lang w:val="en-US"/>
         </w:rPr>
-        <w:t xml:space="preserve">$ </w:t>
-      </w:r>
-      <w:proofErr w:type="spellStart"/>
-      <w:r>
-        <w:rPr>
-          <w:rFonts w:ascii="Courier (W1)" w:hAnsi="Courier (W1)"/>
-          <w:lang w:val="en-US"/>
-        </w:rPr>
-        <w:t>sbatch</w:t>
-      </w:r>
-      <w:proofErr w:type="spellEnd"/>
-      <w:r>
-        <w:rPr>
-          <w:rFonts w:ascii="Courier (W1)" w:hAnsi="Courier (W1)"/>
-          <w:lang w:val="en-US"/>
-        </w:rPr>
-        <w:t xml:space="preserve"> sbatch_example.sh</w:t>
-      </w:r>
-    </w:p>
-    <w:p>
-      <w:pPr>
-        <w:pStyle w:val="ListParagraph"/>
-        <w:ind w:right="-330"/>
-        <w:rPr>
-          <w:rFonts w:ascii="Courier (W1)" w:hAnsi="Courier (W1)"/>
-          <w:lang w:val="en-US"/>
-        </w:rPr>
-      </w:pPr>
-      <w:proofErr w:type="spellStart"/>
-      <w:r>
-        <w:rPr>
-          <w:rFonts w:ascii="Courier (W1)" w:hAnsi="Courier (W1)"/>
-          <w:lang w:val="en-US"/>
-        </w:rPr>
-        <w:t>sbatch</w:t>
-      </w:r>
-      <w:proofErr w:type="spellEnd"/>
-      <w:r>
-        <w:rPr>
-          <w:rFonts w:ascii="Courier (W1)" w:hAnsi="Courier (W1)"/>
-          <w:lang w:val="en-US"/>
-        </w:rPr>
-        <w:t>: Single node jobs run on a shared node by default. Add --exclusive if you want to use a node exclusively.</w:t>
-      </w:r>
-    </w:p>
-    <w:p>
-      <w:pPr>
-        <w:pStyle w:val="ListParagraph"/>
-        <w:ind w:right="-330"/>
-        <w:rPr>
-          <w:rFonts w:ascii="Courier (W1)" w:hAnsi="Courier (W1)"/>
-          <w:lang w:val="en-US"/>
-        </w:rPr>
-      </w:pPr>
-      <w:proofErr w:type="spellStart"/>
-      <w:r>
-        <w:rPr>
-          <w:rFonts w:ascii="Courier (W1)" w:hAnsi="Courier (W1)"/>
-          <w:lang w:val="en-US"/>
-        </w:rPr>
-        <w:t>sbatch</w:t>
-      </w:r>
-      <w:proofErr w:type="spellEnd"/>
-      <w:r>
-        <w:rPr>
-          <w:rFonts w:ascii="Courier (W1)" w:hAnsi="Courier (W1)"/>
-          <w:lang w:val="en-US"/>
-        </w:rPr>
-        <w:t>: You will be charged for 0.25 node. A full node consists of 128 CPU cores, 229376 MiB of memory and 0 GPUs and can be shared by up to 4 jobs.</w:t>
+        <w:t>$ sbatch sbatch_example.sh</w:t>
+      </w:r>
+    </w:p>
+    <w:p>
+      <w:pPr>
+        <w:pStyle w:val="ListParagraph"/>
+        <w:ind w:right="-330"/>
+        <w:rPr>
+          <w:rFonts w:ascii="Courier (W1)" w:hAnsi="Courier (W1)"/>
+          <w:lang w:val="en-US"/>
+        </w:rPr>
+      </w:pPr>
+      <w:r>
+        <w:rPr>
+          <w:rFonts w:ascii="Courier (W1)" w:hAnsi="Courier (W1)"/>
+          <w:lang w:val="en-US"/>
+        </w:rPr>
+        <w:t>sbatch: Single node jobs run on a shared node by default. Add --exclusive if you want to use a node exclusively.</w:t>
+      </w:r>
+    </w:p>
+    <w:p>
+      <w:pPr>
+        <w:pStyle w:val="ListParagraph"/>
+        <w:ind w:right="-330"/>
+        <w:rPr>
+          <w:rFonts w:ascii="Courier (W1)" w:hAnsi="Courier (W1)"/>
+          <w:lang w:val="en-US"/>
+        </w:rPr>
+      </w:pPr>
+      <w:r>
+        <w:rPr>
+          <w:rFonts w:ascii="Courier (W1)" w:hAnsi="Courier (W1)"/>
+          <w:lang w:val="en-US"/>
+        </w:rPr>
+        <w:t>sbatch: You will be charged for 0.25 node. A full node consists of 128 CPU cores, 229376 MiB of memory and 0 GPUs and can be shared by up to 4 jobs.</w:t>
       </w:r>
     </w:p>
     <w:p>
@@ -1393,20 +1162,12 @@
         </w:rPr>
         <w:t>“</w:t>
       </w:r>
-      <w:proofErr w:type="spellStart"/>
-      <w:r>
-        <w:rPr>
-          <w:lang w:val="en-US"/>
-        </w:rPr>
-        <w:t>s</w:t>
-      </w:r>
-      <w:r>
-        <w:rPr>
-          <w:lang w:val="en-US"/>
-        </w:rPr>
-        <w:t>queue</w:t>
-      </w:r>
-      <w:proofErr w:type="spellEnd"/>
+      <w:r>
+        <w:rPr>
+          <w:lang w:val="en-US"/>
+        </w:rPr>
+        <w:t>squeue</w:t>
+      </w:r>
       <w:r>
         <w:rPr>
           <w:lang w:val="en-US"/>
@@ -1452,7 +1213,6 @@
         </w:rPr>
         <w:t xml:space="preserve"># </w:t>
       </w:r>
-      <w:proofErr w:type="spellStart"/>
       <w:r>
         <w:rPr>
           <w:rFonts w:ascii="Courier (W1)" w:hAnsi="Courier (W1)"/>
@@ -1460,7 +1220,6 @@
         </w:rPr>
         <w:t>squeue</w:t>
       </w:r>
-      <w:proofErr w:type="spellEnd"/>
     </w:p>
     <w:p>
       <w:pPr>
@@ -1501,19 +1260,88 @@
           <w:szCs w:val="18"/>
           <w:lang w:val="en-US"/>
         </w:rPr>
-        <w:t xml:space="preserve">           1859254      thin  example </w:t>
-      </w:r>
-      <w:proofErr w:type="spellStart"/>
-      <w:r>
+        <w:t xml:space="preserve">           1859254      thin  example edwinmod PD       0:00      1 (Priority)</w:t>
+      </w:r>
+    </w:p>
+    <w:p>
+      <w:pPr>
+        <w:pStyle w:val="ListParagraph"/>
+        <w:ind w:right="-330"/>
+        <w:rPr>
+          <w:rFonts w:ascii="Courier (W1)" w:hAnsi="Courier (W1)"/>
+          <w:lang w:val="en-US"/>
+        </w:rPr>
+      </w:pPr>
+      <w:r>
+        <w:rPr>
+          <w:rFonts w:ascii="Courier (W1)" w:hAnsi="Courier (W1)"/>
+          <w:lang w:val="en-US"/>
+        </w:rPr>
+        <w:t xml:space="preserve"># at this moment </w:t>
+      </w:r>
+      <w:r>
+        <w:rPr>
+          <w:rFonts w:ascii="Courier (W1)" w:hAnsi="Courier (W1)"/>
+          <w:lang w:val="en-US"/>
+        </w:rPr>
+        <w:t xml:space="preserve">the job was still queueing </w:t>
+      </w:r>
+    </w:p>
+    <w:p>
+      <w:pPr>
+        <w:pStyle w:val="ListParagraph"/>
+        <w:ind w:right="-330"/>
+        <w:rPr>
+          <w:rFonts w:ascii="Courier (W1)" w:hAnsi="Courier (W1)"/>
+          <w:lang w:val="en-US"/>
+        </w:rPr>
+      </w:pPr>
+    </w:p>
+    <w:p>
+      <w:pPr>
+        <w:pStyle w:val="ListParagraph"/>
+        <w:ind w:right="-330"/>
+        <w:rPr>
+          <w:rFonts w:ascii="Courier (W1)" w:hAnsi="Courier (W1)"/>
+          <w:lang w:val="en-US"/>
+        </w:rPr>
+      </w:pPr>
+      <w:r>
+        <w:rPr>
+          <w:rFonts w:ascii="Courier (W1)" w:hAnsi="Courier (W1)"/>
+          <w:lang w:val="en-US"/>
+        </w:rPr>
+        <w:t xml:space="preserve"># after a while, please check it again  </w:t>
+      </w:r>
+    </w:p>
+    <w:p>
+      <w:pPr>
+        <w:pStyle w:val="ListParagraph"/>
+        <w:ind w:right="-755"/>
+        <w:rPr>
+          <w:rFonts w:ascii="Courier (W1)" w:hAnsi="Courier (W1)"/>
+          <w:lang w:val="en-US"/>
+        </w:rPr>
+      </w:pPr>
+      <w:r>
+        <w:rPr>
+          <w:rFonts w:ascii="Courier (W1)" w:hAnsi="Courier (W1)"/>
+          <w:lang w:val="en-US"/>
+        </w:rPr>
+        <w:t>$ squeue</w:t>
+      </w:r>
+    </w:p>
+    <w:p>
+      <w:pPr>
+        <w:pStyle w:val="ListParagraph"/>
+        <w:ind w:right="-755"/>
         <w:rPr>
           <w:rFonts w:ascii="Courier (W1)" w:hAnsi="Courier (W1)"/>
           <w:sz w:val="18"/>
           <w:szCs w:val="18"/>
           <w:lang w:val="en-US"/>
         </w:rPr>
-        <w:t>edwinmod</w:t>
-      </w:r>
-      <w:proofErr w:type="spellEnd"/>
+      </w:pPr>
       <w:r>
         <w:rPr>
           <w:rFonts w:ascii="Courier (W1)" w:hAnsi="Courier (W1)"/>
@@ -1521,99 +1349,8 @@
           <w:szCs w:val="18"/>
           <w:lang w:val="en-US"/>
         </w:rPr>
-        <w:t xml:space="preserve"> PD       0:00      1 (Priority)</w:t>
-      </w:r>
-    </w:p>
-    <w:p>
-      <w:pPr>
-        <w:pStyle w:val="ListParagraph"/>
-        <w:ind w:right="-330"/>
-        <w:rPr>
-          <w:rFonts w:ascii="Courier (W1)" w:hAnsi="Courier (W1)"/>
-          <w:lang w:val="en-US"/>
-        </w:rPr>
-      </w:pPr>
-      <w:r>
-        <w:rPr>
-          <w:rFonts w:ascii="Courier (W1)" w:hAnsi="Courier (W1)"/>
-          <w:lang w:val="en-US"/>
-        </w:rPr>
-        <w:t xml:space="preserve"># at this moment </w:t>
-      </w:r>
-      <w:r>
-        <w:rPr>
-          <w:rFonts w:ascii="Courier (W1)" w:hAnsi="Courier (W1)"/>
-          <w:lang w:val="en-US"/>
-        </w:rPr>
-        <w:t xml:space="preserve">the job was still queueing </w:t>
-      </w:r>
-    </w:p>
-    <w:p>
-      <w:pPr>
-        <w:pStyle w:val="ListParagraph"/>
-        <w:ind w:right="-330"/>
-        <w:rPr>
-          <w:rFonts w:ascii="Courier (W1)" w:hAnsi="Courier (W1)"/>
-          <w:lang w:val="en-US"/>
-        </w:rPr>
-      </w:pPr>
-    </w:p>
-    <w:p>
-      <w:pPr>
-        <w:pStyle w:val="ListParagraph"/>
-        <w:ind w:right="-330"/>
-        <w:rPr>
-          <w:rFonts w:ascii="Courier (W1)" w:hAnsi="Courier (W1)"/>
-          <w:lang w:val="en-US"/>
-        </w:rPr>
-      </w:pPr>
-      <w:r>
-        <w:rPr>
-          <w:rFonts w:ascii="Courier (W1)" w:hAnsi="Courier (W1)"/>
-          <w:lang w:val="en-US"/>
-        </w:rPr>
-        <w:t xml:space="preserve"># </w:t>
-      </w:r>
-      <w:r>
-        <w:rPr>
-          <w:rFonts w:ascii="Courier (W1)" w:hAnsi="Courier (W1)"/>
-          <w:lang w:val="en-US"/>
-        </w:rPr>
-        <w:t xml:space="preserve">after a while, please check it again </w:t>
-      </w:r>
-      <w:r>
-        <w:rPr>
-          <w:rFonts w:ascii="Courier (W1)" w:hAnsi="Courier (W1)"/>
-          <w:lang w:val="en-US"/>
-        </w:rPr>
-        <w:t xml:space="preserve"> </w:t>
-      </w:r>
-    </w:p>
-    <w:p>
-      <w:pPr>
-        <w:pStyle w:val="ListParagraph"/>
-        <w:ind w:right="-755"/>
-        <w:rPr>
-          <w:rFonts w:ascii="Courier (W1)" w:hAnsi="Courier (W1)"/>
-          <w:lang w:val="en-US"/>
-        </w:rPr>
-      </w:pPr>
-      <w:r>
-        <w:rPr>
-          <w:rFonts w:ascii="Courier (W1)" w:hAnsi="Courier (W1)"/>
-          <w:lang w:val="en-US"/>
-        </w:rPr>
-        <w:t xml:space="preserve">$ </w:t>
-      </w:r>
-      <w:proofErr w:type="spellStart"/>
-      <w:r>
-        <w:rPr>
-          <w:rFonts w:ascii="Courier (W1)" w:hAnsi="Courier (W1)"/>
-          <w:lang w:val="en-US"/>
-        </w:rPr>
-        <w:t>squeue</w:t>
-      </w:r>
-      <w:proofErr w:type="spellEnd"/>
+        <w:t xml:space="preserve">             JOBID PARTITION     NAME     USER ST       TIME  NODES NODELIST(REASON)</w:t>
+      </w:r>
     </w:p>
     <w:p>
       <w:pPr>
@@ -1633,7 +1370,7 @@
           <w:szCs w:val="18"/>
           <w:lang w:val="en-US"/>
         </w:rPr>
-        <w:t xml:space="preserve">             JOBID PARTITION     NAME     USER ST       TIME  NODES NODELIST(REASON)</w:t>
+        <w:t xml:space="preserve">           1849203   staging touch-ed edwinmod PD       0:00      1 (BeginTime)</w:t>
       </w:r>
     </w:p>
     <w:p>
@@ -1654,112 +1391,24 @@
           <w:szCs w:val="18"/>
           <w:lang w:val="en-US"/>
         </w:rPr>
-        <w:t xml:space="preserve">           1849203   staging touch-ed </w:t>
-      </w:r>
-      <w:proofErr w:type="spellStart"/>
-      <w:r>
-        <w:rPr>
-          <w:rFonts w:ascii="Courier (W1)" w:hAnsi="Courier (W1)"/>
-          <w:sz w:val="18"/>
-          <w:szCs w:val="18"/>
-          <w:lang w:val="en-US"/>
-        </w:rPr>
-        <w:t>edwinmod</w:t>
-      </w:r>
-      <w:proofErr w:type="spellEnd"/>
-      <w:r>
-        <w:rPr>
-          <w:rFonts w:ascii="Courier (W1)" w:hAnsi="Courier (W1)"/>
-          <w:sz w:val="18"/>
-          <w:szCs w:val="18"/>
-          <w:lang w:val="en-US"/>
-        </w:rPr>
-        <w:t xml:space="preserve"> PD       0:00      1 (</w:t>
-      </w:r>
-      <w:proofErr w:type="spellStart"/>
-      <w:r>
-        <w:rPr>
-          <w:rFonts w:ascii="Courier (W1)" w:hAnsi="Courier (W1)"/>
-          <w:sz w:val="18"/>
-          <w:szCs w:val="18"/>
-          <w:lang w:val="en-US"/>
-        </w:rPr>
-        <w:t>BeginTime</w:t>
-      </w:r>
-      <w:proofErr w:type="spellEnd"/>
-      <w:r>
-        <w:rPr>
-          <w:rFonts w:ascii="Courier (W1)" w:hAnsi="Courier (W1)"/>
-          <w:sz w:val="18"/>
-          <w:szCs w:val="18"/>
-          <w:lang w:val="en-US"/>
-        </w:rPr>
-        <w:t>)</w:t>
-      </w:r>
-    </w:p>
-    <w:p>
-      <w:pPr>
-        <w:pStyle w:val="ListParagraph"/>
-        <w:ind w:right="-755"/>
-        <w:rPr>
-          <w:rFonts w:ascii="Courier (W1)" w:hAnsi="Courier (W1)"/>
-          <w:sz w:val="18"/>
-          <w:szCs w:val="18"/>
-          <w:lang w:val="en-US"/>
-        </w:rPr>
-      </w:pPr>
-      <w:r>
-        <w:rPr>
-          <w:rFonts w:ascii="Courier (W1)" w:hAnsi="Courier (W1)"/>
-          <w:sz w:val="18"/>
-          <w:szCs w:val="18"/>
-          <w:lang w:val="en-US"/>
-        </w:rPr>
-        <w:t xml:space="preserve">           1859254      thin  example </w:t>
-      </w:r>
-      <w:proofErr w:type="spellStart"/>
-      <w:r>
-        <w:rPr>
-          <w:rFonts w:ascii="Courier (W1)" w:hAnsi="Courier (W1)"/>
-          <w:sz w:val="18"/>
-          <w:szCs w:val="18"/>
-          <w:lang w:val="en-US"/>
-        </w:rPr>
-        <w:t>edwinmod</w:t>
-      </w:r>
-      <w:proofErr w:type="spellEnd"/>
-      <w:r>
-        <w:rPr>
-          <w:rFonts w:ascii="Courier (W1)" w:hAnsi="Courier (W1)"/>
-          <w:sz w:val="18"/>
-          <w:szCs w:val="18"/>
-          <w:lang w:val="en-US"/>
-        </w:rPr>
-        <w:t xml:space="preserve">  R       0:26      1 tcn81</w:t>
-      </w:r>
-    </w:p>
-    <w:p>
-      <w:pPr>
-        <w:pStyle w:val="ListParagraph"/>
-        <w:ind w:right="-330"/>
-        <w:rPr>
-          <w:rFonts w:ascii="Courier (W1)" w:hAnsi="Courier (W1)"/>
-          <w:lang w:val="en-US"/>
-        </w:rPr>
-      </w:pPr>
-      <w:r>
-        <w:rPr>
-          <w:rFonts w:ascii="Courier (W1)" w:hAnsi="Courier (W1)"/>
-          <w:lang w:val="en-US"/>
-        </w:rPr>
-        <w:t xml:space="preserve"># </w:t>
-      </w:r>
-      <w:r>
-        <w:rPr>
-          <w:rFonts w:ascii="Courier (W1)" w:hAnsi="Courier (W1)"/>
-          <w:lang w:val="en-US"/>
-        </w:rPr>
-        <w:t>now it was already runni</w:t>
+        <w:t xml:space="preserve">           1859254      thin  example edwinmod  R       0:26      1 tcn81</w:t>
+      </w:r>
+    </w:p>
+    <w:p>
+      <w:pPr>
+        <w:pStyle w:val="ListParagraph"/>
+        <w:ind w:right="-330"/>
+        <w:rPr>
+          <w:rFonts w:ascii="Courier (W1)" w:hAnsi="Courier (W1)"/>
+          <w:lang w:val="en-US"/>
+        </w:rPr>
+      </w:pPr>
+      <w:r>
+        <w:rPr>
+          <w:rFonts w:ascii="Courier (W1)" w:hAnsi="Courier (W1)"/>
+          <w:lang w:val="en-US"/>
+        </w:rPr>
+        <w:t># now it was already runni</w:t>
       </w:r>
       <w:r>
         <w:rPr>
@@ -1892,41 +1541,13 @@
         <w:rPr>
           <w:lang w:val="en-US"/>
         </w:rPr>
-        <w:t xml:space="preserve">the </w:t>
-      </w:r>
-      <w:proofErr w:type="spellStart"/>
-      <w:r>
-        <w:rPr>
-          <w:lang w:val="en-US"/>
-        </w:rPr>
-        <w:t>slurm</w:t>
-      </w:r>
-      <w:proofErr w:type="spellEnd"/>
-      <w:r>
-        <w:rPr>
-          <w:lang w:val="en-US"/>
-        </w:rPr>
-        <w:t xml:space="preserve"> output of the job</w:t>
-      </w:r>
-      <w:r>
-        <w:rPr>
-          <w:lang w:val="en-US"/>
-        </w:rPr>
-        <w:t xml:space="preserve"> (for example using </w:t>
-      </w:r>
-      <w:proofErr w:type="spellStart"/>
-      <w:r>
-        <w:rPr>
-          <w:lang w:val="en-US"/>
-        </w:rPr>
-        <w:t>geany</w:t>
-      </w:r>
-      <w:proofErr w:type="spellEnd"/>
-      <w:r>
-        <w:rPr>
-          <w:lang w:val="en-US"/>
-        </w:rPr>
-        <w:t>)</w:t>
+        <w:t>the slurm output of the job</w:t>
+      </w:r>
+      <w:r>
+        <w:rPr>
+          <w:lang w:val="en-US"/>
+        </w:rPr>
+        <w:t xml:space="preserve"> (for example using geany)</w:t>
       </w:r>
       <w:r>
         <w:rPr>
@@ -1965,17 +1586,39 @@
           <w:rFonts w:ascii="Courier (W1)" w:hAnsi="Courier (W1)"/>
           <w:lang w:val="en-US"/>
         </w:rPr>
-        <w:t xml:space="preserve"># </w:t>
-      </w:r>
-      <w:proofErr w:type="spellStart"/>
-      <w:r>
-        <w:rPr>
-          <w:rFonts w:ascii="Courier (W1)" w:hAnsi="Courier (W1)"/>
-          <w:lang w:val="en-US"/>
-        </w:rPr>
-        <w:t>geany</w:t>
-      </w:r>
-      <w:proofErr w:type="spellEnd"/>
+        <w:t xml:space="preserve"># geany </w:t>
+      </w:r>
+      <w:r>
+        <w:rPr>
+          <w:rFonts w:ascii="Courier (W1)" w:hAnsi="Courier (W1)"/>
+          <w:lang w:val="en-US"/>
+        </w:rPr>
+        <w:t>slurm-</w:t>
+      </w:r>
+      <w:r>
+        <w:rPr>
+          <w:rFonts w:ascii="Courier (W1)" w:hAnsi="Courier (W1)"/>
+          <w:lang w:val="en-US"/>
+        </w:rPr>
+        <w:t>&lt;your_job_id&gt;.out</w:t>
+      </w:r>
+    </w:p>
+    <w:p>
+      <w:pPr>
+        <w:pStyle w:val="ListParagraph"/>
+        <w:ind w:right="-330"/>
+        <w:rPr>
+          <w:rFonts w:ascii="Courier (W1)" w:hAnsi="Courier (W1)"/>
+          <w:lang w:val="en-US"/>
+        </w:rPr>
+      </w:pPr>
+      <w:r>
+        <w:rPr>
+          <w:rFonts w:ascii="Courier (W1)" w:hAnsi="Courier (W1)"/>
+          <w:lang w:val="en-US"/>
+        </w:rPr>
+        <w:t>$</w:t>
+      </w:r>
       <w:r>
         <w:rPr>
           <w:rFonts w:ascii="Courier (W1)" w:hAnsi="Courier (W1)"/>
@@ -1983,84 +1626,12 @@
         </w:rPr>
         <w:t xml:space="preserve"> </w:t>
       </w:r>
-      <w:proofErr w:type="spellStart"/>
-      <w:r>
-        <w:rPr>
-          <w:rFonts w:ascii="Courier (W1)" w:hAnsi="Courier (W1)"/>
-          <w:lang w:val="en-US"/>
-        </w:rPr>
-        <w:t>slurm</w:t>
-      </w:r>
-      <w:proofErr w:type="spellEnd"/>
-      <w:r>
-        <w:rPr>
-          <w:rFonts w:ascii="Courier (W1)" w:hAnsi="Courier (W1)"/>
-          <w:lang w:val="en-US"/>
-        </w:rPr>
-        <w:t>-</w:t>
-      </w:r>
-      <w:r>
-        <w:rPr>
-          <w:rFonts w:ascii="Courier (W1)" w:hAnsi="Courier (W1)"/>
-          <w:lang w:val="en-US"/>
-        </w:rPr>
-        <w:t>&lt;</w:t>
-      </w:r>
-      <w:proofErr w:type="spellStart"/>
-      <w:r>
-        <w:rPr>
-          <w:rFonts w:ascii="Courier (W1)" w:hAnsi="Courier (W1)"/>
-          <w:lang w:val="en-US"/>
-        </w:rPr>
-        <w:t>your_job_id</w:t>
-      </w:r>
-      <w:proofErr w:type="spellEnd"/>
-      <w:r>
-        <w:rPr>
-          <w:rFonts w:ascii="Courier (W1)" w:hAnsi="Courier (W1)"/>
-          <w:lang w:val="en-US"/>
-        </w:rPr>
-        <w:t>&gt;.out</w:t>
-      </w:r>
-    </w:p>
-    <w:p>
-      <w:pPr>
-        <w:pStyle w:val="ListParagraph"/>
-        <w:ind w:right="-330"/>
-        <w:rPr>
-          <w:rFonts w:ascii="Courier (W1)" w:hAnsi="Courier (W1)"/>
-          <w:lang w:val="en-US"/>
-        </w:rPr>
-      </w:pPr>
-      <w:r>
-        <w:rPr>
-          <w:rFonts w:ascii="Courier (W1)" w:hAnsi="Courier (W1)"/>
-          <w:lang w:val="en-US"/>
-        </w:rPr>
-        <w:t>$</w:t>
-      </w:r>
-      <w:r>
-        <w:rPr>
-          <w:rFonts w:ascii="Courier (W1)" w:hAnsi="Courier (W1)"/>
-          <w:lang w:val="en-US"/>
-        </w:rPr>
-        <w:t xml:space="preserve"> </w:t>
-      </w:r>
-      <w:proofErr w:type="spellStart"/>
-      <w:r>
-        <w:rPr>
-          <w:rFonts w:ascii="Courier (W1)" w:hAnsi="Courier (W1)"/>
-          <w:lang w:val="en-US"/>
-        </w:rPr>
-        <w:t>geany</w:t>
-      </w:r>
-      <w:proofErr w:type="spellEnd"/>
-      <w:r>
-        <w:rPr>
-          <w:rFonts w:ascii="Courier (W1)" w:hAnsi="Courier (W1)"/>
-          <w:lang w:val="en-US"/>
-        </w:rPr>
-        <w:t xml:space="preserve"> slurm-1859254.out</w:t>
+      <w:r>
+        <w:rPr>
+          <w:rFonts w:ascii="Courier (W1)" w:hAnsi="Courier (W1)"/>
+          <w:lang w:val="en-US"/>
+        </w:rPr>
+        <w:t>geany slurm-1859254.out</w:t>
       </w:r>
     </w:p>
     <w:p>
@@ -2122,53 +1693,7 @@
           <w:rFonts w:ascii="Courier (W1)" w:hAnsi="Courier (W1)"/>
           <w:lang w:val="en-US"/>
         </w:rPr>
-        <w:t xml:space="preserve"># </w:t>
-      </w:r>
-      <w:r>
-        <w:rPr>
-          <w:rFonts w:ascii="Courier (W1)" w:hAnsi="Courier (W1)"/>
-          <w:lang w:val="en-US"/>
-        </w:rPr>
-        <w:t xml:space="preserve">to cancel a job: </w:t>
-      </w:r>
-      <w:proofErr w:type="spellStart"/>
-      <w:r>
-        <w:rPr>
-          <w:rFonts w:ascii="Courier (W1)" w:hAnsi="Courier (W1)"/>
-          <w:lang w:val="en-US"/>
-        </w:rPr>
-        <w:t>scancel</w:t>
-      </w:r>
-      <w:proofErr w:type="spellEnd"/>
-      <w:r>
-        <w:rPr>
-          <w:rFonts w:ascii="Courier (W1)" w:hAnsi="Courier (W1)"/>
-          <w:lang w:val="en-US"/>
-        </w:rPr>
-        <w:t xml:space="preserve"> </w:t>
-      </w:r>
-      <w:r>
-        <w:rPr>
-          <w:rFonts w:ascii="Courier (W1)" w:hAnsi="Courier (W1)"/>
-          <w:lang w:val="en-US"/>
-        </w:rPr>
-        <w:t>&lt;</w:t>
-      </w:r>
-      <w:proofErr w:type="spellStart"/>
-      <w:r>
-        <w:rPr>
-          <w:rFonts w:ascii="Courier (W1)" w:hAnsi="Courier (W1)"/>
-          <w:lang w:val="en-US"/>
-        </w:rPr>
-        <w:t>your_job_id</w:t>
-      </w:r>
-      <w:proofErr w:type="spellEnd"/>
-      <w:r>
-        <w:rPr>
-          <w:rFonts w:ascii="Courier (W1)" w:hAnsi="Courier (W1)"/>
-          <w:lang w:val="en-US"/>
-        </w:rPr>
-        <w:t>&gt;</w:t>
+        <w:t># to cancel a job: scancel &lt;your_job_id&gt;</w:t>
       </w:r>
     </w:p>
     <w:p>
@@ -2192,23 +1717,7 @@
           <w:rFonts w:ascii="Courier (W1)" w:hAnsi="Courier (W1)"/>
           <w:lang w:val="en-US"/>
         </w:rPr>
-        <w:t xml:space="preserve"> </w:t>
-      </w:r>
-      <w:proofErr w:type="spellStart"/>
-      <w:r>
-        <w:rPr>
-          <w:rFonts w:ascii="Courier (W1)" w:hAnsi="Courier (W1)"/>
-          <w:lang w:val="en-US"/>
-        </w:rPr>
-        <w:t>scancel</w:t>
-      </w:r>
-      <w:proofErr w:type="spellEnd"/>
-      <w:r>
-        <w:rPr>
-          <w:rFonts w:ascii="Courier (W1)" w:hAnsi="Courier (W1)"/>
-          <w:lang w:val="en-US"/>
-        </w:rPr>
-        <w:t xml:space="preserve"> </w:t>
+        <w:t xml:space="preserve"> scancel </w:t>
       </w:r>
       <w:r>
         <w:rPr>
@@ -2266,7 +1775,43 @@
         <w:rPr>
           <w:lang w:val="en-US"/>
         </w:rPr>
-        <w:t xml:space="preserve">xecute a PCR-GLOBWB run (you can use previous. </w:t>
+        <w:t xml:space="preserve">xecute a PCR-GLOBWB run (you </w:t>
+      </w:r>
+      <w:r>
+        <w:rPr>
+          <w:lang w:val="en-US"/>
+        </w:rPr>
+        <w:t>may want to check</w:t>
+      </w:r>
+      <w:r>
+        <w:rPr>
+          <w:lang w:val="en-US"/>
+        </w:rPr>
+        <w:t xml:space="preserve"> </w:t>
+      </w:r>
+      <w:r>
+        <w:rPr>
+          <w:lang w:val="en-US"/>
+        </w:rPr>
+        <w:t xml:space="preserve">your </w:t>
+      </w:r>
+      <w:r>
+        <w:rPr>
+          <w:lang w:val="en-US"/>
+        </w:rPr>
+        <w:t>previous</w:t>
+      </w:r>
+      <w:r>
+        <w:rPr>
+          <w:lang w:val="en-US"/>
+        </w:rPr>
+        <w:t xml:space="preserve"> exercises)</w:t>
+      </w:r>
+      <w:r>
+        <w:rPr>
+          <w:lang w:val="en-US"/>
+        </w:rPr>
+        <w:t xml:space="preserve">. </w:t>
       </w:r>
     </w:p>
     <w:p>
@@ -2300,25 +1845,7 @@
         <w:rPr>
           <w:lang w:val="en-US"/>
         </w:rPr>
-        <w:t xml:space="preserve">Do not forget to load </w:t>
-      </w:r>
-      <w:r>
-        <w:rPr>
-          <w:lang w:val="en-US"/>
-        </w:rPr>
-        <w:t>all</w:t>
-      </w:r>
-      <w:r>
-        <w:rPr>
-          <w:lang w:val="en-US"/>
-        </w:rPr>
-        <w:t xml:space="preserve"> software </w:t>
-      </w:r>
-      <w:r>
-        <w:rPr>
-          <w:lang w:val="en-US"/>
-        </w:rPr>
-        <w:t>packages</w:t>
+        <w:t>Do not forget to load all software packages</w:t>
       </w:r>
       <w:r>
         <w:rPr>
@@ -2354,16 +1881,8 @@
         <w:rPr>
           <w:lang w:val="en-US"/>
         </w:rPr>
-        <w:t>/home/</w:t>
-      </w:r>
-      <w:proofErr w:type="spellStart"/>
-      <w:r>
-        <w:rPr>
-          <w:lang w:val="en-US"/>
-        </w:rPr>
-        <w:t>edwin</w:t>
-      </w:r>
-      <w:proofErr w:type="spellEnd"/>
+        <w:t>/home/edwin</w:t>
+      </w:r>
       <w:r>
         <w:rPr>
           <w:lang w:val="en-US"/>
@@ -2460,36 +1979,14 @@
         <w:rPr>
           <w:lang w:val="en-US"/>
         </w:rPr>
-        <w:t>, you can use “/scratch-shared/&lt;</w:t>
-      </w:r>
-      <w:proofErr w:type="spellStart"/>
-      <w:r>
-        <w:rPr>
-          <w:lang w:val="en-US"/>
-        </w:rPr>
-        <w:t>your_user_name</w:t>
-      </w:r>
-      <w:proofErr w:type="spellEnd"/>
-      <w:r>
-        <w:rPr>
-          <w:lang w:val="en-US"/>
-        </w:rPr>
-        <w:t xml:space="preserve">&gt;” (example: </w:t>
-      </w:r>
-      <w:r>
-        <w:rPr>
-          <w:lang w:val="en-US"/>
-        </w:rPr>
-        <w:t>/scratch-shared/</w:t>
-      </w:r>
-      <w:proofErr w:type="spellStart"/>
-      <w:r>
-        <w:rPr>
-          <w:lang w:val="en-US"/>
-        </w:rPr>
-        <w:t>edwin</w:t>
-      </w:r>
-      <w:proofErr w:type="spellEnd"/>
+        <w:t xml:space="preserve">, you can use “/scratch-shared/&lt;your_user_name&gt;” (example: </w:t>
+      </w:r>
+      <w:r>
+        <w:rPr>
+          <w:lang w:val="en-US"/>
+        </w:rPr>
+        <w:t>/scratch-shared/edwin</w:t>
+      </w:r>
       <w:r>
         <w:rPr>
           <w:lang w:val="en-US"/>

</xml_diff>